<commit_message>
Add detalis to part3
第三部分差不多做完了
</commit_message>
<xml_diff>
--- a/第三部分.docx
+++ b/第三部分.docx
@@ -16,7 +16,9 @@
     </w:p>
     <w:p>
       <w:pPr>
-        <w:rPr>
+        <w:ind w:firstLine="420"/>
+        <w:rPr>
+          <w:rFonts w:hint="eastAsia"/>
           <w:noProof/>
         </w:rPr>
       </w:pPr>
@@ -32,24 +34,120 @@
           <w:rFonts w:hint="eastAsia"/>
           <w:noProof/>
         </w:rPr>
-        <w:t>可以在3.0V~5.5V的低电压下工作，且耗电量低</w:t>
-      </w:r>
-      <w:r>
-        <w:rPr>
-          <w:rFonts w:hint="eastAsia"/>
-          <w:noProof/>
-        </w:rPr>
-        <w:t>。</w:t>
+        <w:t>可以在</w:t>
+      </w:r>
+      <w:r>
+        <w:rPr>
+          <w:rFonts w:ascii="Cambria Math" w:hAnsi="Cambria Math"/>
+          <w:noProof/>
+        </w:rPr>
+        <w:t>3.0V~5.5V</w:t>
+      </w:r>
+      <w:r>
+        <w:rPr>
+          <w:rFonts w:hint="eastAsia"/>
+          <w:noProof/>
+        </w:rPr>
+        <w:t>的低电压下工作</w:t>
+      </w:r>
+      <w:r>
+        <w:rPr>
+          <w:rFonts w:hint="eastAsia"/>
+          <w:noProof/>
+        </w:rPr>
+        <w:t>（相比较于</w:t>
+      </w:r>
+      <w:r>
+        <w:rPr>
+          <w:noProof/>
+        </w:rPr>
+        <w:t>EIA/TIA-232电平</w:t>
+      </w:r>
+      <w:r>
+        <w:rPr>
+          <w:rFonts w:hint="eastAsia"/>
+          <w:noProof/>
+        </w:rPr>
+        <w:t>）</w:t>
+      </w:r>
+      <w:r>
+        <w:rPr>
+          <w:rFonts w:hint="eastAsia"/>
+          <w:noProof/>
+        </w:rPr>
+        <w:t>，且耗电量低</w:t>
+      </w:r>
+      <w:r>
+        <w:rPr>
+          <w:rFonts w:hint="eastAsia"/>
+          <w:noProof/>
+        </w:rPr>
+        <w:t>，是实现RS-</w:t>
+      </w:r>
+      <w:r>
+        <w:rPr>
+          <w:noProof/>
+        </w:rPr>
+        <w:t>232</w:t>
+      </w:r>
+      <w:r>
+        <w:rPr>
+          <w:rFonts w:hint="eastAsia"/>
+          <w:noProof/>
+        </w:rPr>
+        <w:t>C收发器的理想选择。</w:t>
       </w:r>
     </w:p>
     <w:p>
       <w:pPr>
+        <w:ind w:firstLine="420"/>
         <w:rPr>
           <w:noProof/>
         </w:rPr>
       </w:pPr>
       <w:r>
         <w:rPr>
+          <w:rFonts w:ascii="Cambria Math" w:hAnsi="Cambria Math" w:hint="eastAsia"/>
+          <w:noProof/>
+        </w:rPr>
+        <w:t>因为需要将</w:t>
+      </w:r>
+      <w:r>
+        <w:rPr>
+          <w:rFonts w:ascii="Cambria Math" w:hAnsi="Cambria Math" w:hint="eastAsia"/>
+          <w:noProof/>
+        </w:rPr>
+        <w:t>TTL/</w:t>
+      </w:r>
+      <w:r>
+        <w:rPr>
+          <w:rFonts w:ascii="Cambria Math" w:hAnsi="Cambria Math"/>
+          <w:noProof/>
+        </w:rPr>
+        <w:t>COMS</w:t>
+      </w:r>
+      <w:r>
+        <w:rPr>
+          <w:rFonts w:ascii="Cambria Math" w:hAnsi="Cambria Math" w:hint="eastAsia"/>
+          <w:noProof/>
+        </w:rPr>
+        <w:t>逻辑电平变压至</w:t>
+      </w:r>
+      <w:r>
+        <w:rPr>
+          <w:noProof/>
+        </w:rPr>
+        <w:t>EIA/TIA-232电平</w:t>
+      </w:r>
+      <w:r>
+        <w:rPr>
+          <w:rFonts w:hint="eastAsia"/>
+          <w:noProof/>
+        </w:rPr>
+        <w:t>，电容的选择至关重要。</w:t>
+      </w:r>
+      <w:r>
+        <w:rPr>
           <w:rFonts w:ascii="Cambria Math" w:hAnsi="Cambria Math"/>
           <w:noProof/>
         </w:rPr>
@@ -57,55 +155,98 @@
       </w:r>
       <w:r>
         <w:rPr>
-          <w:rFonts w:hint="eastAsia"/>
-          <w:noProof/>
-        </w:rPr>
-        <w:t>必须大于等于0.1</w:t>
-      </w:r>
-      <m:oMath>
-        <m:r>
-          <w:rPr>
-            <w:rFonts w:ascii="Cambria Math" w:hAnsi="Cambria Math"/>
-            <w:noProof/>
-          </w:rPr>
-          <m:t>μ</m:t>
-        </m:r>
-      </m:oMath>
-      <w:r>
-        <w:rPr>
-          <w:rFonts w:hint="eastAsia"/>
-          <w:noProof/>
-        </w:rPr>
-        <w:t>F，以便芯片内部的</w:t>
-      </w:r>
-      <w:r>
-        <w:rPr>
-          <w:rFonts w:hint="eastAsia"/>
-          <w:noProof/>
-        </w:rPr>
-        <w:t>电荷</w:t>
-      </w:r>
-      <w:bookmarkStart w:id="0" w:name="_GoBack"/>
-      <w:bookmarkEnd w:id="0"/>
-      <w:r>
-        <w:rPr>
-          <w:rFonts w:hint="eastAsia"/>
-          <w:noProof/>
-        </w:rPr>
-        <w:t>泵实现升压操作。电源电压在5</w:t>
-      </w:r>
-      <w:r>
-        <w:rPr>
-          <w:noProof/>
-        </w:rPr>
-        <w:t>.0</w:t>
-      </w:r>
-      <w:r>
-        <w:rPr>
-          <w:rFonts w:hint="eastAsia"/>
-          <w:noProof/>
-        </w:rPr>
-        <w:t>V左右时，</w:t>
+          <w:noProof/>
+        </w:rPr>
+        <w:t>至</w:t>
+      </w:r>
+      <w:r>
+        <w:rPr>
+          <w:rFonts w:ascii="Cambria Math" w:hAnsi="Cambria Math"/>
+          <w:noProof/>
+        </w:rPr>
+        <w:t>C4</w:t>
+      </w:r>
+      <w:r>
+        <w:rPr>
+          <w:noProof/>
+        </w:rPr>
+        <w:t>所使用的电容类型对于正常工作影响不大，</w:t>
+      </w:r>
+      <w:r>
+        <w:rPr>
+          <w:rFonts w:hint="eastAsia"/>
+          <w:noProof/>
+        </w:rPr>
+        <w:t>有极性或无极性电容</w:t>
+      </w:r>
+      <w:r>
+        <w:rPr>
+          <w:rFonts w:hint="eastAsia"/>
+          <w:noProof/>
+        </w:rPr>
+        <w:t>均可</w:t>
+      </w:r>
+      <w:r>
+        <w:rPr>
+          <w:rFonts w:hint="eastAsia"/>
+          <w:noProof/>
+        </w:rPr>
+        <w:t>。</w:t>
+      </w:r>
+      <w:r>
+        <w:rPr>
+          <w:rFonts w:ascii="Cambria Math" w:hAnsi="Cambria Math"/>
+          <w:noProof/>
+        </w:rPr>
+        <w:t>3.0V~5.0</w:t>
+      </w:r>
+      <w:r>
+        <w:rPr>
+          <w:rFonts w:ascii="Cambria Math" w:hAnsi="Cambria Math"/>
+          <w:noProof/>
+        </w:rPr>
+        <w:t>V</w:t>
+      </w:r>
+      <w:r>
+        <w:rPr>
+          <w:noProof/>
+        </w:rPr>
+        <w:t>供电时，电荷泵需要</w:t>
+      </w:r>
+      <w:r>
+        <w:rPr>
+          <w:rFonts w:ascii="Cambria Math" w:hAnsi="Cambria Math"/>
+          <w:noProof/>
+        </w:rPr>
+        <w:t>0.1μF</w:t>
+      </w:r>
+      <w:r>
+        <w:rPr>
+          <w:rFonts w:hint="eastAsia"/>
+          <w:noProof/>
+        </w:rPr>
+        <w:t>电容</w:t>
+      </w:r>
+      <w:r>
+        <w:rPr>
+          <w:rFonts w:hint="eastAsia"/>
+          <w:noProof/>
+        </w:rPr>
+        <w:t>（</w:t>
+      </w:r>
+      <w:r>
+        <w:rPr>
+          <w:rFonts w:ascii="Cambria Math" w:hAnsi="Cambria Math"/>
+          <w:noProof/>
+        </w:rPr>
+        <w:t>C1</w:t>
+      </w:r>
+      <w:r>
+        <w:rPr>
+          <w:rFonts w:hint="eastAsia"/>
+          <w:noProof/>
+        </w:rPr>
+        <w:t>），</w:t>
       </w:r>
       <w:r>
         <w:rPr>
@@ -116,7 +257,6 @@
       </w:r>
       <w:r>
         <w:rPr>
-          <w:rFonts w:hint="eastAsia"/>
           <w:noProof/>
         </w:rPr>
         <w:t>、</w:t>
@@ -130,7 +270,6 @@
       </w:r>
       <w:r>
         <w:rPr>
-          <w:rFonts w:hint="eastAsia"/>
           <w:noProof/>
         </w:rPr>
         <w:t>和</w:t>
@@ -144,92 +283,74 @@
       </w:r>
       <w:r>
         <w:rPr>
-          <w:rFonts w:hint="eastAsia"/>
-          <w:noProof/>
-        </w:rPr>
-        <w:t>最小为0</w:t>
-      </w:r>
-      <w:r>
-        <w:rPr>
+          <w:rFonts w:ascii="Cambria Math" w:hAnsi="Cambria Math" w:hint="eastAsia"/>
+          <w:noProof/>
+        </w:rPr>
+        <w:t>应为</w:t>
+      </w:r>
+      <w:r>
+        <w:rPr>
+          <w:rFonts w:ascii="Cambria Math" w:hAnsi="Cambria Math" w:hint="eastAsia"/>
+          <w:noProof/>
+        </w:rPr>
+        <w:t>0</w:t>
+      </w:r>
+      <w:r>
+        <w:rPr>
+          <w:rFonts w:ascii="Cambria Math" w:hAnsi="Cambria Math"/>
           <w:noProof/>
         </w:rPr>
         <w:t>.47</w:t>
       </w:r>
-      <m:oMath>
-        <m:r>
-          <w:rPr>
-            <w:rFonts w:ascii="Cambria Math" w:hAnsi="Cambria Math"/>
-            <w:noProof/>
-          </w:rPr>
-          <m:t>μ</m:t>
-        </m:r>
-      </m:oMath>
-      <w:r>
-        <w:rPr>
-          <w:rFonts w:hint="eastAsia"/>
-          <w:noProof/>
-        </w:rPr>
-        <w:t>F</w:t>
-      </w:r>
-      <w:r>
-        <w:rPr>
-          <w:rFonts w:hint="eastAsia"/>
+      <w:r>
+        <w:rPr>
+          <w:rFonts w:ascii="Cambria Math" w:hAnsi="Cambria Math"/>
+          <w:noProof/>
+        </w:rPr>
+        <w:t>μF</w:t>
+      </w:r>
+      <w:r>
+        <w:rPr>
+          <w:rFonts w:ascii="Cambria Math" w:hAnsi="Cambria Math" w:hint="eastAsia"/>
           <w:noProof/>
         </w:rPr>
         <w:t>。</w:t>
       </w:r>
       <w:r>
         <w:rPr>
-          <w:rFonts w:ascii="Cambria Math" w:hAnsi="Cambria Math"/>
-          <w:noProof/>
-        </w:rPr>
-        <w:t>C5</w:t>
-      </w:r>
-      <w:r>
-        <w:rPr>
-          <w:rFonts w:hint="eastAsia"/>
-          <w:noProof/>
-        </w:rPr>
-        <w:t>为</w:t>
-      </w:r>
-      <w:r>
-        <w:rPr>
-          <w:rFonts w:ascii="Cambria Math" w:hAnsi="Cambria Math"/>
-          <w:noProof/>
-        </w:rPr>
-        <w:t>VCC</w:t>
-      </w:r>
-      <w:r>
-        <w:rPr>
-          <w:rFonts w:hint="eastAsia"/>
-          <w:noProof/>
-        </w:rPr>
-        <w:t>退耦。</w:t>
-      </w:r>
-    </w:p>
-    <w:p>
-      <w:pPr>
-        <w:rPr>
-          <w:noProof/>
-        </w:rPr>
-      </w:pPr>
-      <w:r>
-        <w:rPr>
-          <w:rFonts w:hint="eastAsia"/>
-          <w:noProof/>
-        </w:rPr>
-        <w:t>下图为一个最简单的串口，仅需</w:t>
-      </w:r>
-      <w:r>
-        <w:rPr>
-          <w:rFonts w:ascii="Cambria Math" w:hAnsi="Cambria Math"/>
-          <w:noProof/>
-        </w:rPr>
-        <w:t>Rx</w:t>
-      </w:r>
-      <w:r>
-        <w:rPr>
-          <w:rFonts w:hint="eastAsia"/>
+          <w:noProof/>
+        </w:rPr>
+        <w:t>增大电容值有助</w:t>
+      </w:r>
+      <w:r>
+        <w:rPr>
+          <w:rFonts w:hint="eastAsia"/>
+          <w:noProof/>
+        </w:rPr>
+        <w:t>于降低发送器输出的纹波。可以不改变</w:t>
+      </w:r>
+      <w:r>
+        <w:rPr>
+          <w:rFonts w:ascii="Cambria Math" w:hAnsi="Cambria Math"/>
+          <w:noProof/>
+        </w:rPr>
+        <w:t>C1</w:t>
+      </w:r>
+      <w:r>
+        <w:rPr>
+          <w:noProof/>
+        </w:rPr>
+        <w:t>，只是增大</w:t>
+      </w:r>
+      <w:r>
+        <w:rPr>
+          <w:rFonts w:ascii="Cambria Math" w:hAnsi="Cambria Math"/>
+          <w:noProof/>
+        </w:rPr>
+        <w:t>C2</w:t>
+      </w:r>
+      <w:r>
+        <w:rPr>
           <w:noProof/>
         </w:rPr>
         <w:t>、</w:t>
@@ -239,14 +360,132 @@
           <w:rFonts w:ascii="Cambria Math" w:hAnsi="Cambria Math"/>
           <w:noProof/>
         </w:rPr>
-        <w:t>Tx</w:t>
-      </w:r>
-      <w:r>
-        <w:rPr>
-          <w:rFonts w:hint="eastAsia"/>
-          <w:noProof/>
-        </w:rPr>
-        <w:t>和地线。</w:t>
+        <w:t>C3</w:t>
+      </w:r>
+      <w:r>
+        <w:rPr>
+          <w:noProof/>
+        </w:rPr>
+        <w:t>和</w:t>
+      </w:r>
+      <w:r>
+        <w:rPr>
+          <w:rFonts w:ascii="Cambria Math" w:hAnsi="Cambria Math"/>
+          <w:noProof/>
+        </w:rPr>
+        <w:t>C4</w:t>
+      </w:r>
+      <w:r>
+        <w:rPr>
+          <w:noProof/>
+        </w:rPr>
+        <w:t>。但是</w:t>
+      </w:r>
+      <w:r>
+        <w:rPr>
+          <w:rFonts w:hint="eastAsia"/>
+          <w:noProof/>
+        </w:rPr>
+        <w:t>不应当</w:t>
+      </w:r>
+      <w:r>
+        <w:rPr>
+          <w:noProof/>
+        </w:rPr>
+        <w:t>在</w:t>
+      </w:r>
+      <w:r>
+        <w:rPr>
+          <w:rFonts w:ascii="Cambria Math" w:hAnsi="Cambria Math"/>
+          <w:noProof/>
+        </w:rPr>
+        <w:t>C2</w:t>
+      </w:r>
+      <w:r>
+        <w:rPr>
+          <w:noProof/>
+        </w:rPr>
+        <w:t>、</w:t>
+      </w:r>
+      <w:r>
+        <w:rPr>
+          <w:rFonts w:ascii="Cambria Math" w:hAnsi="Cambria Math"/>
+          <w:noProof/>
+        </w:rPr>
+        <w:t>C3</w:t>
+      </w:r>
+      <w:r>
+        <w:rPr>
+          <w:rFonts w:hint="eastAsia"/>
+          <w:noProof/>
+        </w:rPr>
+        <w:t>和</w:t>
+      </w:r>
+      <w:r>
+        <w:rPr>
+          <w:rFonts w:ascii="Cambria Math" w:hAnsi="Cambria Math"/>
+          <w:noProof/>
+        </w:rPr>
+        <w:t>C4</w:t>
+      </w:r>
+      <w:r>
+        <w:rPr>
+          <w:noProof/>
+        </w:rPr>
+        <w:t>没有增大的情况下增大</w:t>
+      </w:r>
+      <w:r>
+        <w:rPr>
+          <w:rFonts w:ascii="Cambria Math" w:hAnsi="Cambria Math"/>
+          <w:noProof/>
+        </w:rPr>
+        <w:t>C1</w:t>
+      </w:r>
+      <w:r>
+        <w:rPr>
+          <w:noProof/>
+        </w:rPr>
+        <w:t>，需维持这些电容之间的适</w:t>
+      </w:r>
+      <w:r>
+        <w:rPr>
+          <w:rFonts w:hint="eastAsia"/>
+          <w:noProof/>
+        </w:rPr>
+        <w:t>当比值</w:t>
+      </w:r>
+      <w:r>
+        <w:rPr>
+          <w:rFonts w:hint="eastAsia"/>
+          <w:noProof/>
+        </w:rPr>
+        <w:t>（</w:t>
+      </w:r>
+      <w:r>
+        <w:rPr>
+          <w:rFonts w:ascii="Cambria Math" w:hAnsi="Cambria Math"/>
+          <w:noProof/>
+        </w:rPr>
+        <w:t>C1</w:t>
+      </w:r>
+      <w:r>
+        <w:rPr>
+          <w:noProof/>
+        </w:rPr>
+        <w:t>相对于其它电容</w:t>
+      </w:r>
+      <w:r>
+        <w:rPr>
+          <w:rFonts w:hint="eastAsia"/>
+          <w:noProof/>
+        </w:rPr>
+        <w:t>）</w:t>
+      </w:r>
+      <w:r>
+        <w:rPr>
+          <w:noProof/>
+        </w:rPr>
+        <w:t>。</w:t>
       </w:r>
     </w:p>
     <w:p>
@@ -343,7 +582,21 @@
           <w:rFonts w:hint="eastAsia"/>
           <w:noProof/>
         </w:rPr>
-        <w:t>为低电平时，将发送器置为高阻抗，接收器仍处于活动状态。不需要使用</w:t>
+        <w:t>为低电平时，将发送器置为高阻抗，接收器仍处于活动状态。</w:t>
+      </w:r>
+      <w:r>
+        <w:rPr>
+          <w:rFonts w:hint="eastAsia"/>
+          <w:noProof/>
+        </w:rPr>
+        <w:t>因为</w:t>
+      </w:r>
+      <w:r>
+        <w:rPr>
+          <w:rFonts w:hint="eastAsia"/>
+          <w:noProof/>
+        </w:rPr>
+        <w:t>不需要使用</w:t>
       </w:r>
       <m:oMath>
         <m:acc>
@@ -373,7 +626,21 @@
           <w:rFonts w:hint="eastAsia"/>
           <w:noProof/>
         </w:rPr>
-        <w:t>，将其连接到VCC。</w:t>
+        <w:t>，将其连接到</w:t>
+      </w:r>
+      <w:r>
+        <w:rPr>
+          <w:rFonts w:ascii="Cambria Math" w:hAnsi="Cambria Math"/>
+          <w:noProof/>
+        </w:rPr>
+        <w:t>VCC</w:t>
+      </w:r>
+      <w:r>
+        <w:rPr>
+          <w:rFonts w:hint="eastAsia"/>
+          <w:noProof/>
+        </w:rPr>
+        <w:t>。</w:t>
       </w:r>
       <m:oMath>
         <m:acc>
@@ -403,7 +670,35 @@
           <w:rFonts w:hint="eastAsia"/>
           <w:noProof/>
         </w:rPr>
-        <w:t>为高电平时，将接收器置为高阻抗，发送器扔处于活动状态。不需要将接收器置为无效，将其连接到GND。</w:t>
+        <w:t>为高电平时，将接收器置为高阻抗，发送器扔处于活动状态。</w:t>
+      </w:r>
+      <w:r>
+        <w:rPr>
+          <w:rFonts w:hint="eastAsia"/>
+          <w:noProof/>
+        </w:rPr>
+        <w:t>因为</w:t>
+      </w:r>
+      <w:r>
+        <w:rPr>
+          <w:rFonts w:hint="eastAsia"/>
+          <w:noProof/>
+        </w:rPr>
+        <w:t>不需要将接收器置为无效，将其连接到</w:t>
+      </w:r>
+      <w:r>
+        <w:rPr>
+          <w:rFonts w:ascii="Cambria Math" w:hAnsi="Cambria Math"/>
+          <w:noProof/>
+        </w:rPr>
+        <w:t>GND</w:t>
+      </w:r>
+      <w:r>
+        <w:rPr>
+          <w:rFonts w:hint="eastAsia"/>
+          <w:noProof/>
+        </w:rPr>
+        <w:t>。</w:t>
       </w:r>
     </w:p>
     <w:p>
@@ -415,13 +710,143 @@
       </w:pPr>
       <w:r>
         <w:rPr>
-          <w:noProof/>
+          <w:rFonts w:hint="eastAsia"/>
+          <w:noProof/>
+        </w:rPr>
+        <w:t>下图为一个最简单的串口，仅需</w:t>
+      </w:r>
+      <w:r>
+        <w:rPr>
+          <w:rFonts w:ascii="Cambria Math" w:hAnsi="Cambria Math"/>
+          <w:noProof/>
+        </w:rPr>
+        <w:t>Rx</w:t>
+      </w:r>
+      <w:r>
+        <w:rPr>
+          <w:rFonts w:hint="eastAsia"/>
+          <w:noProof/>
+        </w:rPr>
+        <w:t>、</w:t>
+      </w:r>
+      <w:r>
+        <w:rPr>
+          <w:rFonts w:ascii="Cambria Math" w:hAnsi="Cambria Math"/>
+          <w:noProof/>
+        </w:rPr>
+        <w:t>Tx</w:t>
+      </w:r>
+      <w:r>
+        <w:rPr>
+          <w:rFonts w:hint="eastAsia"/>
+          <w:noProof/>
+        </w:rPr>
+        <w:t>和地线</w:t>
+      </w:r>
+      <w:r>
+        <w:rPr>
+          <w:rFonts w:hint="eastAsia"/>
+          <w:noProof/>
+        </w:rPr>
+        <w:t>（忽略Clear</w:t>
+      </w:r>
+      <w:r>
+        <w:rPr>
+          <w:noProof/>
+        </w:rPr>
+        <w:t xml:space="preserve"> </w:t>
+      </w:r>
+      <w:r>
+        <w:rPr>
+          <w:rFonts w:hint="eastAsia"/>
+          <w:noProof/>
+        </w:rPr>
+        <w:t>t</w:t>
+      </w:r>
+      <w:r>
+        <w:rPr>
+          <w:noProof/>
+        </w:rPr>
+        <w:t>o dend</w:t>
+      </w:r>
+      <w:r>
+        <w:rPr>
+          <w:rFonts w:hint="eastAsia"/>
+          <w:noProof/>
+        </w:rPr>
+        <w:t>、R</w:t>
+      </w:r>
+      <w:r>
+        <w:rPr>
+          <w:noProof/>
+        </w:rPr>
+        <w:t>eq to send</w:t>
+      </w:r>
+      <w:r>
+        <w:rPr>
+          <w:rFonts w:hint="eastAsia"/>
+          <w:noProof/>
+        </w:rPr>
+        <w:t>、C</w:t>
+      </w:r>
+      <w:r>
+        <w:rPr>
+          <w:noProof/>
+        </w:rPr>
+        <w:t>TS</w:t>
+      </w:r>
+      <w:r>
+        <w:rPr>
+          <w:rFonts w:hint="eastAsia"/>
+          <w:noProof/>
+        </w:rPr>
+        <w:t>和R</w:t>
+      </w:r>
+      <w:r>
+        <w:rPr>
+          <w:noProof/>
+        </w:rPr>
+        <w:t>TS</w:t>
+      </w:r>
+      <w:r>
+        <w:rPr>
+          <w:rFonts w:hint="eastAsia"/>
+          <w:noProof/>
+        </w:rPr>
+        <w:t>）</w:t>
+      </w:r>
+      <w:r>
+        <w:rPr>
+          <w:rFonts w:hint="eastAsia"/>
+          <w:noProof/>
+        </w:rPr>
+        <w:t>。</w:t>
+      </w:r>
+    </w:p>
+    <w:p>
+      <w:pPr>
+        <w:widowControl/>
+        <w:jc w:val="left"/>
+        <w:rPr>
+          <w:rFonts w:ascii="微软雅黑" w:eastAsia="微软雅黑" w:hAnsi="微软雅黑" w:cs="宋体" w:hint="eastAsia"/>
+          <w:kern w:val="0"/>
+          <w:sz w:val="32"/>
+          <w:szCs w:val="32"/>
+        </w:rPr>
+      </w:pPr>
+      <w:r>
+        <w:rPr>
+          <w:rFonts w:ascii="微软雅黑" w:eastAsia="微软雅黑" w:hAnsi="微软雅黑" w:cs="宋体"/>
+          <w:noProof/>
+          <w:kern w:val="0"/>
+          <w:sz w:val="32"/>
+          <w:szCs w:val="32"/>
         </w:rPr>
         <w:drawing>
           <wp:inline distT="0" distB="0" distL="0" distR="0">
-            <wp:extent cx="4823460" cy="3729355"/>
-            <wp:effectExtent l="0" t="0" r="0" b="4445"/>
-            <wp:docPr id="4" name="图片 4"/>
+            <wp:extent cx="4816288" cy="3729355"/>
+            <wp:effectExtent l="0" t="0" r="3810" b="4445"/>
+            <wp:docPr id="2" name="图片 2" descr="计算机生成了可选文字:&#10;0&#10;0&#10;1&#10;1&#10;2&#10;2&#10;3&#10;3&#10;4&#10;4&#10;5&#10;5&#10;6&#10;6&#10;7&#10;7&#10;8&#10;8&#10;A&#10;A&#10;B&#10;B&#10;C&#10;C&#10;D&#10;D&#10;E&#10;E&#10;F&#10;F&#10;G&#10;G&#10;U1&#10;MAX3222E&#10;EN&#10;C1+&#10;V+&#10;C1-&#10;C2+&#10;C2-&#10;V-&#10;T2OUT&#10;R2IN&#10;R2OUT&#10;T2IN&#10;R1OUT&#10;R1IN&#10;T1IN&#10;T1OUT&#10;GND&#10;VCC&#10;SHDN&#10;C1&#10;0.1µF&#10;C2&#10;0.47µF&#10;C3&#10;0.47µF&#10;C4&#10;0.47µF&#10;C5&#10;0.1µF&#10;VCC&#10;5.0V&#10;J1&#10;171-009-113R001&#10;P1&#10;1&#10;P2&#10;2&#10;P3&#10;3&#10;P4&#10;4&#10;P5&#10;5&#10;P6&#10;6&#10;P7&#10;7&#10;P8&#10;8&#10;P9&#10;9&#10;TxD&#10;RxD&#10;Data in&#10;UART&#10;Data out&#10;"/>
             <wp:cNvGraphicFramePr>
               <a:graphicFrameLocks xmlns:a="http://schemas.openxmlformats.org/drawingml/2006/main" noChangeAspect="1"/>
             </wp:cNvGraphicFramePr>
@@ -429,7 +854,7 @@
               <a:graphicData uri="http://schemas.openxmlformats.org/drawingml/2006/picture">
                 <pic:pic xmlns:pic="http://schemas.openxmlformats.org/drawingml/2006/picture">
                   <pic:nvPicPr>
-                    <pic:cNvPr id="0" name="Picture 7"/>
+                    <pic:cNvPr id="0" name="Picture 3" descr="计算机生成了可选文字:&#10;0&#10;0&#10;1&#10;1&#10;2&#10;2&#10;3&#10;3&#10;4&#10;4&#10;5&#10;5&#10;6&#10;6&#10;7&#10;7&#10;8&#10;8&#10;A&#10;A&#10;B&#10;B&#10;C&#10;C&#10;D&#10;D&#10;E&#10;E&#10;F&#10;F&#10;G&#10;G&#10;U1&#10;MAX3222E&#10;EN&#10;C1+&#10;V+&#10;C1-&#10;C2+&#10;C2-&#10;V-&#10;T2OUT&#10;R2IN&#10;R2OUT&#10;T2IN&#10;R1OUT&#10;R1IN&#10;T1IN&#10;T1OUT&#10;GND&#10;VCC&#10;SHDN&#10;C1&#10;0.1µF&#10;C2&#10;0.47µF&#10;C3&#10;0.47µF&#10;C4&#10;0.47µF&#10;C5&#10;0.1µF&#10;VCC&#10;5.0V&#10;J1&#10;171-009-113R001&#10;P1&#10;1&#10;P2&#10;2&#10;P3&#10;3&#10;P4&#10;4&#10;P5&#10;5&#10;P6&#10;6&#10;P7&#10;7&#10;P8&#10;8&#10;P9&#10;9&#10;TxD&#10;RxD&#10;Data in&#10;UART&#10;Data out&#10;"/>
                     <pic:cNvPicPr>
                       <a:picLocks noChangeAspect="1" noChangeArrowheads="1"/>
                     </pic:cNvPicPr>
@@ -442,13 +867,13 @@
                         </a:ext>
                       </a:extLst>
                     </a:blip>
-                    <a:srcRect r="8548"/>
+                    <a:srcRect r="8684"/>
                     <a:stretch/>
                   </pic:blipFill>
                   <pic:spPr bwMode="auto">
                     <a:xfrm>
                       <a:off x="0" y="0"/>
-                      <a:ext cx="4823460" cy="3729355"/>
+                      <a:ext cx="4816288" cy="3729355"/>
                     </a:xfrm>
                     <a:prstGeom prst="rect">
                       <a:avLst/>
@@ -470,7 +895,221 @@
         </w:drawing>
       </w:r>
     </w:p>
-    <w:p/>
+    <w:p>
+      <w:pPr>
+        <w:rPr>
+          <w:rFonts w:hint="eastAsia"/>
+          <w:noProof/>
+        </w:rPr>
+      </w:pPr>
+      <w:r>
+        <w:rPr>
+          <w:rFonts w:hint="eastAsia"/>
+          <w:noProof/>
+        </w:rPr>
+        <w:t>T</w:t>
+      </w:r>
+      <w:r>
+        <w:rPr>
+          <w:noProof/>
+        </w:rPr>
+        <w:t>_OUT</w:t>
+      </w:r>
+      <w:r>
+        <w:rPr>
+          <w:rFonts w:hint="eastAsia"/>
+          <w:noProof/>
+        </w:rPr>
+        <w:t>为</w:t>
+      </w:r>
+      <w:r>
+        <w:rPr>
+          <w:noProof/>
+        </w:rPr>
+        <w:t>RS-232发送器输出</w:t>
+      </w:r>
+      <w:r>
+        <w:rPr>
+          <w:rFonts w:hint="eastAsia"/>
+          <w:noProof/>
+        </w:rPr>
+        <w:t>，R_IN为</w:t>
+      </w:r>
+      <w:r>
+        <w:rPr>
+          <w:noProof/>
+        </w:rPr>
+        <w:t>RS-232接收器输入。</w:t>
+      </w:r>
+      <w:r>
+        <w:rPr>
+          <w:rFonts w:hint="eastAsia"/>
+          <w:noProof/>
+        </w:rPr>
+        <w:t>R_OUT为</w:t>
+      </w:r>
+      <w:r>
+        <w:rPr>
+          <w:noProof/>
+        </w:rPr>
+        <w:t>TTL/CMOS接收器输出</w:t>
+      </w:r>
+      <w:r>
+        <w:rPr>
+          <w:rFonts w:hint="eastAsia"/>
+          <w:noProof/>
+        </w:rPr>
+        <w:t>，T_</w:t>
+      </w:r>
+      <w:r>
+        <w:rPr>
+          <w:noProof/>
+        </w:rPr>
+        <w:t>IN</w:t>
+      </w:r>
+      <w:r>
+        <w:rPr>
+          <w:rFonts w:hint="eastAsia"/>
+          <w:noProof/>
+        </w:rPr>
+        <w:t>为</w:t>
+      </w:r>
+      <w:r>
+        <w:rPr>
+          <w:noProof/>
+        </w:rPr>
+        <w:t>TTL/CMOS接收器输</w:t>
+      </w:r>
+      <w:r>
+        <w:rPr>
+          <w:rFonts w:hint="eastAsia"/>
+          <w:noProof/>
+        </w:rPr>
+        <w:t>入</w:t>
+      </w:r>
+      <w:r>
+        <w:rPr>
+          <w:noProof/>
+        </w:rPr>
+        <w:t>。</w:t>
+      </w:r>
+    </w:p>
+    <w:p>
+      <w:pPr>
+        <w:rPr>
+          <w:noProof/>
+        </w:rPr>
+      </w:pPr>
+      <w:r>
+        <w:rPr>
+          <w:rFonts w:hint="eastAsia"/>
+          <w:noProof/>
+        </w:rPr>
+        <w:t>发送器为反相电平转换器，将</w:t>
+      </w:r>
+      <w:r>
+        <w:rPr>
+          <w:rFonts w:hint="eastAsia"/>
+          <w:noProof/>
+        </w:rPr>
+        <w:t>TTL/</w:t>
+      </w:r>
+      <w:r>
+        <w:rPr>
+          <w:noProof/>
+        </w:rPr>
+        <w:t>CMOS逻辑电平转换成EIA/TIA-232电平。MAX3222在最差工作条件下能够保证120kbps的数据速率，</w:t>
+      </w:r>
+      <w:r>
+        <w:rPr>
+          <w:rFonts w:hint="eastAsia"/>
+          <w:noProof/>
+        </w:rPr>
+        <w:t>在</w:t>
+      </w:r>
+      <w:r>
+        <w:rPr>
+          <w:noProof/>
+        </w:rPr>
+        <w:t>通常情况下，</w:t>
+      </w:r>
+      <w:r>
+        <w:rPr>
+          <w:rFonts w:hint="eastAsia"/>
+          <w:noProof/>
+        </w:rPr>
+        <w:t>MAX</w:t>
+      </w:r>
+      <w:r>
+        <w:rPr>
+          <w:noProof/>
+        </w:rPr>
+        <w:t>3222</w:t>
+      </w:r>
+      <w:r>
+        <w:rPr>
+          <w:rFonts w:hint="eastAsia"/>
+          <w:noProof/>
+        </w:rPr>
+        <w:t>能够</w:t>
+      </w:r>
+      <w:r>
+        <w:rPr>
+          <w:rFonts w:hint="eastAsia"/>
+          <w:noProof/>
+        </w:rPr>
+        <w:t>有</w:t>
+      </w:r>
+      <w:r>
+        <w:rPr>
+          <w:noProof/>
+        </w:rPr>
+        <w:t>235kbps</w:t>
+      </w:r>
+      <w:r>
+        <w:rPr>
+          <w:rFonts w:hint="eastAsia"/>
+          <w:noProof/>
+        </w:rPr>
+        <w:t>工作</w:t>
+      </w:r>
+      <w:r>
+        <w:rPr>
+          <w:noProof/>
+        </w:rPr>
+        <w:t>数据速率。</w:t>
+      </w:r>
+    </w:p>
+    <w:p>
+      <w:pPr>
+        <w:rPr>
+          <w:rFonts w:hint="eastAsia"/>
+        </w:rPr>
+      </w:pPr>
+      <w:r>
+        <w:rPr>
+          <w:rFonts w:hint="eastAsia"/>
+        </w:rPr>
+        <w:t>接收器将</w:t>
+      </w:r>
+      <w:r>
+        <w:t>RS-232信号转换成CMOS逻辑输出电平</w:t>
+      </w:r>
+      <w:r>
+        <w:rPr>
+          <w:rFonts w:hint="eastAsia"/>
+        </w:rPr>
+        <w:t>，再经UART传给微处理器等计算器件</w:t>
+      </w:r>
+      <w:bookmarkStart w:id="0" w:name="_GoBack"/>
+      <w:bookmarkEnd w:id="0"/>
+      <w:r>
+        <w:rPr>
+          <w:rFonts w:hint="eastAsia"/>
+        </w:rPr>
+        <w:t>。</w:t>
+      </w:r>
+    </w:p>
     <w:sectPr>
       <w:pgSz w:w="11906" w:h="16838"/>
       <w:pgMar w:top="1440" w:right="1800" w:bottom="1440" w:left="1800" w:header="851" w:footer="992" w:gutter="0"/>
@@ -1304,7 +1943,7 @@
 </file>
 
 <file path=customXml/itemProps1.xml><?xml version="1.0" encoding="utf-8"?>
-<ds:datastoreItem xmlns:ds="http://schemas.openxmlformats.org/officeDocument/2006/customXml" ds:itemID="{2BB188E4-D745-45D2-9F14-691AD10EBDC2}">
+<ds:datastoreItem xmlns:ds="http://schemas.openxmlformats.org/officeDocument/2006/customXml" ds:itemID="{54E0ECE5-75D1-481D-824A-6BAE2DBD0DBD}">
   <ds:schemaRefs>
     <ds:schemaRef ds:uri="http://schemas.openxmlformats.org/officeDocument/2006/bibliography"/>
   </ds:schemaRefs>

</xml_diff>